<commit_message>
RMS Team! manuals full
</commit_message>
<xml_diff>
--- a/Documentacion/Documentos/Manual de administrador.docx
+++ b/Documentacion/Documentos/Manual de administrador.docx
@@ -54,7 +54,17 @@
           <w:szCs w:val="40"/>
           <w:highlight w:val="darkCyan"/>
         </w:rPr>
-        <w:t>Sistema web – Secretaría de educación</w:t>
+        <w:t>Plataforma</w:t>
+      </w:r>
+      <w:r>
+        <w:rPr>
+          <w:rFonts w:ascii="Arial" w:hAnsi="Arial" w:cs="Arial"/>
+          <w:color w:val="FFFFFF" w:themeColor="background1"/>
+          <w:sz w:val="40"/>
+          <w:szCs w:val="40"/>
+          <w:highlight w:val="darkCyan"/>
+        </w:rPr>
+        <w:t xml:space="preserve"> web – Secretaría de educación</w:t>
       </w:r>
     </w:p>
     <w:p>
@@ -66,6 +76,8 @@
           <w:szCs w:val="72"/>
         </w:rPr>
       </w:pPr>
+      <w:bookmarkStart w:id="0" w:name="_GoBack"/>
+      <w:bookmarkEnd w:id="0"/>
     </w:p>
     <w:p>
       <w:pPr>
@@ -303,6 +315,12 @@
                 <w:rFonts w:ascii="Arial" w:hAnsi="Arial" w:cs="Arial"/>
               </w:rPr>
             </w:pPr>
+            <w:r>
+              <w:rPr>
+                <w:rFonts w:ascii="Arial" w:hAnsi="Arial" w:cs="Arial"/>
+              </w:rPr>
+              <w:t>v1.0</w:t>
+            </w:r>
           </w:p>
         </w:tc>
         <w:tc>
@@ -318,6 +336,12 @@
                 <w:rFonts w:ascii="Arial" w:hAnsi="Arial" w:cs="Arial"/>
               </w:rPr>
             </w:pPr>
+            <w:r>
+              <w:rPr>
+                <w:rFonts w:ascii="Arial" w:hAnsi="Arial" w:cs="Arial"/>
+              </w:rPr>
+              <w:t>25/02/2012</w:t>
+            </w:r>
           </w:p>
         </w:tc>
       </w:tr>
@@ -798,15 +822,7 @@
           <w:sz w:val="28"/>
           <w:szCs w:val="28"/>
         </w:rPr>
-        <w:t>Instalación f</w:t>
-      </w:r>
-      <w:r>
-        <w:rPr>
-          <w:rFonts w:ascii="Arial" w:hAnsi="Arial" w:cs="Arial"/>
-          <w:sz w:val="28"/>
-          <w:szCs w:val="28"/>
-        </w:rPr>
-        <w:t xml:space="preserve">unciones MEDIAN y PERC en </w:t>
+        <w:t xml:space="preserve">Instalación funciones MEDIAN y PERC en </w:t>
       </w:r>
       <w:proofErr w:type="spellStart"/>
       <w:r>
@@ -941,17 +957,7 @@
           <w:bdr w:val="none" w:sz="0" w:space="0" w:color="auto" w:frame="1"/>
           <w:lang w:eastAsia="es-ES"/>
         </w:rPr>
-        <w:t>……………………………</w:t>
-      </w:r>
-      <w:r>
-        <w:rPr>
-          <w:rFonts w:ascii="Arial" w:eastAsia="Times New Roman" w:hAnsi="Arial" w:cs="Arial"/>
-          <w:sz w:val="28"/>
-          <w:szCs w:val="28"/>
-          <w:bdr w:val="none" w:sz="0" w:space="0" w:color="auto" w:frame="1"/>
-          <w:lang w:eastAsia="es-ES"/>
-        </w:rPr>
-        <w:t>…</w:t>
+        <w:t>………………………………</w:t>
       </w:r>
       <w:r>
         <w:rPr>
@@ -7639,7 +7645,6 @@
           <w:szCs w:val="28"/>
         </w:rPr>
       </w:pPr>
-      <w:bookmarkStart w:id="0" w:name="_GoBack"/>
       <w:r>
         <w:rPr>
           <w:rFonts w:ascii="Arial" w:hAnsi="Arial" w:cs="Arial"/>
@@ -7700,7 +7705,6 @@
           </wp:inline>
         </w:drawing>
       </w:r>
-      <w:bookmarkEnd w:id="0"/>
     </w:p>
     <w:p>
       <w:pPr>
@@ -7948,7 +7952,6 @@
     </w:p>
     <w:p>
       <w:pPr>
-        <w:pStyle w:val="Prrafodelista"/>
         <w:rPr>
           <w:rFonts w:ascii="Arial" w:hAnsi="Arial" w:cs="Arial"/>
           <w:color w:val="008080"/>
@@ -7956,33 +7959,31 @@
           <w:szCs w:val="28"/>
         </w:rPr>
       </w:pPr>
-    </w:p>
-    <w:p>
-      <w:pPr>
-        <w:rPr>
-          <w:rFonts w:ascii="Arial" w:hAnsi="Arial" w:cs="Arial"/>
+      <w:r>
+        <w:rPr>
+          <w:rFonts w:ascii="Arial" w:hAnsi="Arial" w:cs="Arial"/>
+          <w:noProof/>
           <w:color w:val="008080"/>
           <w:sz w:val="28"/>
           <w:szCs w:val="28"/>
-        </w:rPr>
-      </w:pPr>
-      <w:r>
-        <w:rPr>
-          <w:noProof/>
           <w:lang w:eastAsia="es-ES"/>
         </w:rPr>
         <w:drawing>
-          <wp:inline distT="0" distB="0" distL="0" distR="0" wp14:anchorId="0C4E9055" wp14:editId="1824A9AD">
-            <wp:extent cx="5400040" cy="3375178"/>
-            <wp:effectExtent l="0" t="0" r="0" b="0"/>
-            <wp:docPr id="10" name="Imagen 10" descr="C:\Users\mateo\Desktop\Trabajo\Documentacion\Pantallazos\reporte.png"/>
-            <wp:cNvGraphicFramePr/>
+          <wp:inline distT="0" distB="0" distL="0" distR="0">
+            <wp:extent cx="5962650" cy="3726656"/>
+            <wp:effectExtent l="19050" t="19050" r="19050" b="26670"/>
+            <wp:docPr id="5" name="Imagen 5" descr="C:\Users\mateo\Desktop\Trabajo\Documentacion\Pantallazos\reportes_ranking_new.png"/>
+            <wp:cNvGraphicFramePr>
+              <a:graphicFrameLocks xmlns:a="http://schemas.openxmlformats.org/drawingml/2006/main" noChangeAspect="1"/>
+            </wp:cNvGraphicFramePr>
             <a:graphic xmlns:a="http://schemas.openxmlformats.org/drawingml/2006/main">
               <a:graphicData uri="http://schemas.openxmlformats.org/drawingml/2006/picture">
                 <pic:pic xmlns:pic="http://schemas.openxmlformats.org/drawingml/2006/picture">
                   <pic:nvPicPr>
-                    <pic:cNvPr id="11" name="Imagen 11" descr="C:\Users\mateo\Desktop\Trabajo\Documentacion\Pantallazos\reporte.png"/>
-                    <pic:cNvPicPr/>
+                    <pic:cNvPr id="0" name="Picture 1" descr="C:\Users\mateo\Desktop\Trabajo\Documentacion\Pantallazos\reportes_ranking_new.png"/>
+                    <pic:cNvPicPr>
+                      <a:picLocks noChangeAspect="1" noChangeArrowheads="1"/>
+                    </pic:cNvPicPr>
                   </pic:nvPicPr>
                   <pic:blipFill>
                     <a:blip r:embed="rId20">
@@ -8000,14 +8001,16 @@
                   <pic:spPr bwMode="auto">
                     <a:xfrm>
                       <a:off x="0" y="0"/>
-                      <a:ext cx="5400040" cy="3375178"/>
+                      <a:ext cx="5968265" cy="3730165"/>
                     </a:xfrm>
                     <a:prstGeom prst="rect">
                       <a:avLst/>
                     </a:prstGeom>
                     <a:noFill/>
                     <a:ln>
-                      <a:noFill/>
+                      <a:solidFill>
+                        <a:schemeClr val="tx1"/>
+                      </a:solidFill>
                     </a:ln>
                   </pic:spPr>
                 </pic:pic>
@@ -8050,7 +8053,15 @@
           <w:sz w:val="28"/>
           <w:szCs w:val="28"/>
         </w:rPr>
-        <w:t xml:space="preserve"> de cada una de las instituciones con respecto a los ítems: ambiente escolar, rendimiento y progreso.</w:t>
+        <w:t xml:space="preserve"> de cada una de las instituciones con respecto a los ítems: ambiente </w:t>
+      </w:r>
+      <w:r>
+        <w:rPr>
+          <w:rFonts w:ascii="Arial" w:hAnsi="Arial" w:cs="Arial"/>
+          <w:sz w:val="28"/>
+          <w:szCs w:val="28"/>
+        </w:rPr>
+        <w:t>escolar, rendimiento y progreso; y su respectivo total.</w:t>
       </w:r>
     </w:p>
     <w:p>
@@ -8161,24 +8172,32 @@
       </w:pPr>
       <w:r>
         <w:rPr>
+          <w:rFonts w:ascii="Arial" w:hAnsi="Arial" w:cs="Arial"/>
           <w:noProof/>
+          <w:color w:val="008080"/>
+          <w:sz w:val="28"/>
+          <w:szCs w:val="28"/>
           <w:lang w:eastAsia="es-ES"/>
         </w:rPr>
         <w:drawing>
-          <wp:inline distT="0" distB="0" distL="0" distR="0" wp14:anchorId="33ED26B8" wp14:editId="55610B34">
-            <wp:extent cx="5400040" cy="3375178"/>
-            <wp:effectExtent l="0" t="0" r="0" b="0"/>
-            <wp:docPr id="11" name="Imagen 11" descr="C:\Users\mateo\Desktop\Trabajo\Documentacion\Pantallazos\reporte.png"/>
-            <wp:cNvGraphicFramePr/>
+          <wp:inline distT="0" distB="0" distL="0" distR="0">
+            <wp:extent cx="6096000" cy="3810000"/>
+            <wp:effectExtent l="19050" t="19050" r="19050" b="19050"/>
+            <wp:docPr id="12" name="Imagen 12" descr="C:\Users\mateo\Desktop\Trabajo\Documentacion\Pantallazos\reportes_colegio_new.png"/>
+            <wp:cNvGraphicFramePr>
+              <a:graphicFrameLocks xmlns:a="http://schemas.openxmlformats.org/drawingml/2006/main" noChangeAspect="1"/>
+            </wp:cNvGraphicFramePr>
             <a:graphic xmlns:a="http://schemas.openxmlformats.org/drawingml/2006/main">
               <a:graphicData uri="http://schemas.openxmlformats.org/drawingml/2006/picture">
                 <pic:pic xmlns:pic="http://schemas.openxmlformats.org/drawingml/2006/picture">
                   <pic:nvPicPr>
-                    <pic:cNvPr id="11" name="Imagen 11" descr="C:\Users\mateo\Desktop\Trabajo\Documentacion\Pantallazos\reporte.png"/>
-                    <pic:cNvPicPr/>
+                    <pic:cNvPr id="0" name="Picture 2" descr="C:\Users\mateo\Desktop\Trabajo\Documentacion\Pantallazos\reportes_colegio_new.png"/>
+                    <pic:cNvPicPr>
+                      <a:picLocks noChangeAspect="1" noChangeArrowheads="1"/>
+                    </pic:cNvPicPr>
                   </pic:nvPicPr>
                   <pic:blipFill>
-                    <a:blip r:embed="rId20">
+                    <a:blip r:embed="rId21">
                       <a:extLst>
                         <a:ext uri="{28A0092B-C50C-407E-A947-70E740481C1C}">
                           <a14:useLocalDpi xmlns:a14="http://schemas.microsoft.com/office/drawing/2010/main" val="0"/>
@@ -8193,14 +8212,16 @@
                   <pic:spPr bwMode="auto">
                     <a:xfrm>
                       <a:off x="0" y="0"/>
-                      <a:ext cx="5400040" cy="3375178"/>
+                      <a:ext cx="6101740" cy="3813588"/>
                     </a:xfrm>
                     <a:prstGeom prst="rect">
                       <a:avLst/>
                     </a:prstGeom>
                     <a:noFill/>
                     <a:ln>
-                      <a:noFill/>
+                      <a:solidFill>
+                        <a:schemeClr val="tx1"/>
+                      </a:solidFill>
                     </a:ln>
                   </pic:spPr>
                 </pic:pic>
@@ -8226,15 +8247,6 @@
         </w:rPr>
         <w:t>En esta página se puede observar toda la información básica de la institución educativa con sus respectivos datos del modelo.</w:t>
       </w:r>
-    </w:p>
-    <w:p>
-      <w:pPr>
-        <w:rPr>
-          <w:rFonts w:ascii="Arial" w:hAnsi="Arial" w:cs="Arial"/>
-          <w:sz w:val="28"/>
-          <w:szCs w:val="28"/>
-        </w:rPr>
-      </w:pPr>
     </w:p>
     <w:p>
       <w:pPr>
@@ -9297,6 +9309,7 @@
         <w:rPr>
           <w:i/>
           <w:color w:val="000000"/>
+          <w:lang w:val="en-US"/>
         </w:rPr>
       </w:pPr>
       <w:r>
@@ -9319,10 +9332,12 @@
           <w:sz w:val="18"/>
           <w:szCs w:val="18"/>
           <w:bdr w:val="none" w:sz="0" w:space="0" w:color="auto" w:frame="1"/>
-        </w:rPr>
-        <w:t xml:space="preserve">5. sudo </w:t>
+          <w:lang w:val="en-US"/>
+        </w:rPr>
+        <w:t xml:space="preserve">5. </w:t>
       </w:r>
       <w:proofErr w:type="spellStart"/>
+      <w:proofErr w:type="gramStart"/>
       <w:r>
         <w:rPr>
           <w:rStyle w:val="CdigoHTML"/>
@@ -9331,10 +9346,12 @@
           <w:sz w:val="18"/>
           <w:szCs w:val="18"/>
           <w:bdr w:val="none" w:sz="0" w:space="0" w:color="auto" w:frame="1"/>
-        </w:rPr>
-        <w:t>make</w:t>
+          <w:lang w:val="en-US"/>
+        </w:rPr>
+        <w:t>sudo</w:t>
       </w:r>
       <w:proofErr w:type="spellEnd"/>
+      <w:proofErr w:type="gramEnd"/>
       <w:r>
         <w:rPr>
           <w:rStyle w:val="CdigoHTML"/>
@@ -9343,22 +9360,10 @@
           <w:sz w:val="18"/>
           <w:szCs w:val="18"/>
           <w:bdr w:val="none" w:sz="0" w:space="0" w:color="auto" w:frame="1"/>
-        </w:rPr>
-        <w:t xml:space="preserve"> </w:t>
-      </w:r>
-      <w:proofErr w:type="spellStart"/>
-      <w:r>
-        <w:rPr>
-          <w:rStyle w:val="CdigoHTML"/>
-          <w:i/>
-          <w:color w:val="000000"/>
-          <w:sz w:val="18"/>
-          <w:szCs w:val="18"/>
-          <w:bdr w:val="none" w:sz="0" w:space="0" w:color="auto" w:frame="1"/>
-        </w:rPr>
-        <w:t>install</w:t>
-      </w:r>
-      <w:proofErr w:type="spellEnd"/>
+          <w:lang w:val="en-US"/>
+        </w:rPr>
+        <w:t xml:space="preserve"> make install</w:t>
+      </w:r>
     </w:p>
     <w:p>
       <w:pPr>
@@ -9679,6 +9684,7 @@
         <w:rPr>
           <w:i/>
           <w:color w:val="000000"/>
+          <w:lang w:val="en-US"/>
         </w:rPr>
       </w:pPr>
       <w:r>
@@ -9702,6 +9708,7 @@
           <w:sz w:val="18"/>
           <w:szCs w:val="18"/>
           <w:bdr w:val="none" w:sz="0" w:space="0" w:color="auto" w:frame="1"/>
+          <w:lang w:val="en-US"/>
         </w:rPr>
         <w:t>2.sudo</w:t>
       </w:r>
@@ -9714,56 +9721,9 @@
           <w:sz w:val="18"/>
           <w:szCs w:val="18"/>
           <w:bdr w:val="none" w:sz="0" w:space="0" w:color="auto" w:frame="1"/>
-        </w:rPr>
-        <w:t xml:space="preserve"> </w:t>
-      </w:r>
-      <w:proofErr w:type="spellStart"/>
-      <w:r>
-        <w:rPr>
-          <w:rStyle w:val="CdigoHTML"/>
-          <w:i/>
-          <w:color w:val="000000"/>
-          <w:sz w:val="18"/>
-          <w:szCs w:val="18"/>
-          <w:bdr w:val="none" w:sz="0" w:space="0" w:color="auto" w:frame="1"/>
-        </w:rPr>
-        <w:t>gem</w:t>
-      </w:r>
-      <w:proofErr w:type="spellEnd"/>
-      <w:r>
-        <w:rPr>
-          <w:rStyle w:val="CdigoHTML"/>
-          <w:i/>
-          <w:color w:val="000000"/>
-          <w:sz w:val="18"/>
-          <w:szCs w:val="18"/>
-          <w:bdr w:val="none" w:sz="0" w:space="0" w:color="auto" w:frame="1"/>
-        </w:rPr>
-        <w:t xml:space="preserve"> </w:t>
-      </w:r>
-      <w:proofErr w:type="spellStart"/>
-      <w:r>
-        <w:rPr>
-          <w:rStyle w:val="CdigoHTML"/>
-          <w:i/>
-          <w:color w:val="000000"/>
-          <w:sz w:val="18"/>
-          <w:szCs w:val="18"/>
-          <w:bdr w:val="none" w:sz="0" w:space="0" w:color="auto" w:frame="1"/>
-        </w:rPr>
-        <w:t>install</w:t>
-      </w:r>
-      <w:proofErr w:type="spellEnd"/>
-      <w:r>
-        <w:rPr>
-          <w:rStyle w:val="CdigoHTML"/>
-          <w:i/>
-          <w:color w:val="000000"/>
-          <w:sz w:val="18"/>
-          <w:szCs w:val="18"/>
-          <w:bdr w:val="none" w:sz="0" w:space="0" w:color="auto" w:frame="1"/>
-        </w:rPr>
-        <w:t xml:space="preserve"> mysql2</w:t>
+          <w:lang w:val="en-US"/>
+        </w:rPr>
+        <w:t xml:space="preserve"> gem install mysql2</w:t>
       </w:r>
     </w:p>
     <w:p>
@@ -10035,7 +9995,7 @@
       </w:pPr>
     </w:p>
     <w:sectPr>
-      <w:headerReference w:type="default" r:id="rId21"/>
+      <w:headerReference w:type="default" r:id="rId22"/>
       <w:pgSz w:w="11906" w:h="16838"/>
       <w:pgMar w:top="2835" w:right="1701" w:bottom="1418" w:left="1701" w:header="709" w:footer="709" w:gutter="0"/>
       <w:pgBorders w:offsetFrom="page">
@@ -10111,6 +10071,7 @@
         <w:docPartUnique/>
       </w:docPartObj>
     </w:sdtPr>
+    <w:sdtEndPr/>
     <w:sdtContent>
       <w:p>
         <w:pPr>
@@ -10130,7 +10091,7 @@
           <w:rPr>
             <w:noProof/>
           </w:rPr>
-          <w:t>19</w:t>
+          <w:t>1</w:t>
         </w:r>
         <w:r>
           <w:fldChar w:fldCharType="end"/>
@@ -10142,6 +10103,9 @@
     <w:pPr>
       <w:pStyle w:val="Encabezado"/>
     </w:pPr>
+    <w:r>
+      <w:t>Manual de administrador – Plataforma web</w:t>
+    </w:r>
   </w:p>
 </w:hdr>
 </file>

</xml_diff>